<commit_message>
still not done chapter 1
</commit_message>
<xml_diff>
--- a/PGP&GPG.docx
+++ b/PGP&GPG.docx
@@ -7545,6 +7545,8 @@
         </w:rPr>
         <w:t>he girl</w:t>
       </w:r>
+      <w:bookmarkStart w:id="0" w:name="_GoBack"/>
+      <w:bookmarkEnd w:id="0"/>
       <w:r>
         <w:rPr>
           <w:rFonts w:asciiTheme="minorHAnsi" w:eastAsiaTheme="minorEastAsia" w:hAnsiTheme="minorHAnsi" w:cstheme="minorBidi" w:hint="eastAsia"/>
@@ -7561,63 +7563,63 @@
           <w:sz w:val="15"/>
           <w:szCs w:val="15"/>
         </w:rPr>
-        <w:t>哎。。。</w:t>
-      </w:r>
-      <w:r>
-        <w:rPr>
-          <w:rFonts w:asciiTheme="minorHAnsi" w:eastAsiaTheme="minorEastAsia" w:hAnsiTheme="minorHAnsi" w:cstheme="minorBidi" w:hint="eastAsia"/>
+        <w:t>Don</w:t>
+      </w:r>
+      <w:proofErr w:type="gramStart"/>
+      <w:r>
+        <w:rPr>
+          <w:rFonts w:asciiTheme="minorHAnsi" w:eastAsiaTheme="minorEastAsia" w:hAnsiTheme="minorHAnsi" w:cstheme="minorBidi"/>
           <w:kern w:val="2"/>
           <w:sz w:val="15"/>
           <w:szCs w:val="15"/>
         </w:rPr>
-        <w:t>Don</w:t>
-      </w:r>
-      <w:proofErr w:type="gramStart"/>
-      <w:r>
-        <w:rPr>
-          <w:rFonts w:asciiTheme="minorHAnsi" w:eastAsiaTheme="minorEastAsia" w:hAnsiTheme="minorHAnsi" w:cstheme="minorBidi"/>
+        <w:t>’</w:t>
+      </w:r>
+      <w:proofErr w:type="gramEnd"/>
+      <w:r>
+        <w:rPr>
+          <w:rFonts w:asciiTheme="minorHAnsi" w:eastAsiaTheme="minorEastAsia" w:hAnsiTheme="minorHAnsi" w:cstheme="minorBidi" w:hint="eastAsia"/>
           <w:kern w:val="2"/>
           <w:sz w:val="15"/>
           <w:szCs w:val="15"/>
         </w:rPr>
-        <w:t>’</w:t>
-      </w:r>
-      <w:proofErr w:type="gramEnd"/>
-      <w:r>
-        <w:rPr>
-          <w:rFonts w:asciiTheme="minorHAnsi" w:eastAsiaTheme="minorEastAsia" w:hAnsiTheme="minorHAnsi" w:cstheme="minorBidi" w:hint="eastAsia"/>
+        <w:t>t</w:t>
+      </w:r>
+      <w:r>
+        <w:rPr>
+          <w:rFonts w:asciiTheme="minorHAnsi" w:eastAsiaTheme="minorEastAsia" w:hAnsiTheme="minorHAnsi" w:cstheme="minorBidi"/>
           <w:kern w:val="2"/>
           <w:sz w:val="15"/>
           <w:szCs w:val="15"/>
         </w:rPr>
-        <w:t>t</w:t>
-      </w:r>
-      <w:r>
-        <w:rPr>
-          <w:rFonts w:asciiTheme="minorHAnsi" w:eastAsiaTheme="minorEastAsia" w:hAnsiTheme="minorHAnsi" w:cstheme="minorBidi"/>
+        <w:t xml:space="preserve"> </w:t>
+      </w:r>
+      <w:r>
+        <w:rPr>
+          <w:rFonts w:asciiTheme="minorHAnsi" w:eastAsiaTheme="minorEastAsia" w:hAnsiTheme="minorHAnsi" w:cstheme="minorBidi" w:hint="eastAsia"/>
           <w:kern w:val="2"/>
           <w:sz w:val="15"/>
           <w:szCs w:val="15"/>
         </w:rPr>
-        <w:t xml:space="preserve"> </w:t>
-      </w:r>
-      <w:r>
-        <w:rPr>
-          <w:rFonts w:asciiTheme="minorHAnsi" w:eastAsiaTheme="minorEastAsia" w:hAnsiTheme="minorHAnsi" w:cstheme="minorBidi" w:hint="eastAsia"/>
+        <w:t>let</w:t>
+      </w:r>
+      <w:r>
+        <w:rPr>
+          <w:rFonts w:asciiTheme="minorHAnsi" w:eastAsiaTheme="minorEastAsia" w:hAnsiTheme="minorHAnsi" w:cstheme="minorBidi"/>
           <w:kern w:val="2"/>
           <w:sz w:val="15"/>
           <w:szCs w:val="15"/>
         </w:rPr>
-        <w:t>let</w:t>
-      </w:r>
-      <w:r>
-        <w:rPr>
-          <w:rFonts w:asciiTheme="minorHAnsi" w:eastAsiaTheme="minorEastAsia" w:hAnsiTheme="minorHAnsi" w:cstheme="minorBidi"/>
+        <w:t xml:space="preserve"> </w:t>
+      </w:r>
+      <w:r>
+        <w:rPr>
+          <w:rFonts w:asciiTheme="minorHAnsi" w:eastAsiaTheme="minorEastAsia" w:hAnsiTheme="minorHAnsi" w:cstheme="minorBidi" w:hint="eastAsia"/>
           <w:kern w:val="2"/>
           <w:sz w:val="15"/>
           <w:szCs w:val="15"/>
         </w:rPr>
-        <w:t xml:space="preserve"> </w:t>
+        <w:t>go。</w:t>
       </w:r>
       <w:r>
         <w:rPr>
@@ -7626,7 +7628,7 @@
           <w:sz w:val="15"/>
           <w:szCs w:val="15"/>
         </w:rPr>
-        <w:t>go。</w:t>
+        <w:t>我终于失去了你（挺好听的，</w:t>
       </w:r>
       <w:r>
         <w:rPr>
@@ -7635,7 +7637,7 @@
           <w:sz w:val="15"/>
           <w:szCs w:val="15"/>
         </w:rPr>
-        <w:t>要不然你就跟我一样听我终于失去了你（挺好听的，</w:t>
+        <w:t>李宗盛的更沧桑，赵传的</w:t>
       </w:r>
       <w:r>
         <w:rPr>
@@ -7644,7 +7646,7 @@
           <w:sz w:val="15"/>
           <w:szCs w:val="15"/>
         </w:rPr>
-        <w:t>李宗盛的更沧桑，赵传的</w:t>
+        <w:t>，</w:t>
       </w:r>
       <w:r>
         <w:rPr>
@@ -7653,7 +7655,16 @@
           <w:sz w:val="15"/>
           <w:szCs w:val="15"/>
         </w:rPr>
-        <w:t>，听的更明白）</w:t>
+        <w:t>也不错</w:t>
+      </w:r>
+      <w:r>
+        <w:rPr>
+          <w:rFonts w:asciiTheme="minorHAnsi" w:eastAsiaTheme="minorEastAsia" w:hAnsiTheme="minorHAnsi" w:cstheme="minorBidi" w:hint="eastAsia"/>
+          <w:kern w:val="2"/>
+          <w:sz w:val="15"/>
+          <w:szCs w:val="15"/>
+        </w:rPr>
+        <w:t>）</w:t>
       </w:r>
       <w:r>
         <w:rPr>
@@ -11077,8 +11088,1024 @@
           <w:kern w:val="2"/>
         </w:rPr>
       </w:pPr>
-      <w:bookmarkStart w:id="0" w:name="_GoBack"/>
-      <w:bookmarkEnd w:id="0"/>
+      <w:r>
+        <w:rPr>
+          <w:rFonts w:asciiTheme="minorHAnsi" w:eastAsiaTheme="minorEastAsia" w:hAnsiTheme="minorHAnsi" w:cstheme="minorBidi" w:hint="eastAsia"/>
+          <w:kern w:val="2"/>
+        </w:rPr>
+        <w:lastRenderedPageBreak/>
+        <w:t>每一个</w:t>
+      </w:r>
+      <w:proofErr w:type="spellStart"/>
+      <w:r>
+        <w:rPr>
+          <w:rFonts w:asciiTheme="minorHAnsi" w:eastAsiaTheme="minorEastAsia" w:hAnsiTheme="minorHAnsi" w:cstheme="minorBidi" w:hint="eastAsia"/>
+          <w:kern w:val="2"/>
+        </w:rPr>
+        <w:t>OpenPGP</w:t>
+      </w:r>
+      <w:proofErr w:type="spellEnd"/>
+      <w:r>
+        <w:rPr>
+          <w:rFonts w:asciiTheme="minorHAnsi" w:eastAsiaTheme="minorEastAsia" w:hAnsiTheme="minorHAnsi" w:cstheme="minorBidi" w:hint="eastAsia"/>
+          <w:kern w:val="2"/>
+        </w:rPr>
+        <w:t>用户都有一个个人的keypair，其中公</w:t>
+      </w:r>
+      <w:proofErr w:type="gramStart"/>
+      <w:r>
+        <w:rPr>
+          <w:rFonts w:asciiTheme="minorHAnsi" w:eastAsiaTheme="minorEastAsia" w:hAnsiTheme="minorHAnsi" w:cstheme="minorBidi" w:hint="eastAsia"/>
+          <w:kern w:val="2"/>
+        </w:rPr>
+        <w:t>钥</w:t>
+      </w:r>
+      <w:proofErr w:type="gramEnd"/>
+      <w:r>
+        <w:rPr>
+          <w:rFonts w:asciiTheme="minorHAnsi" w:eastAsiaTheme="minorEastAsia" w:hAnsiTheme="minorHAnsi" w:cstheme="minorBidi" w:hint="eastAsia"/>
+          <w:kern w:val="2"/>
+        </w:rPr>
+        <w:t>被广泛传播，私钥则被私藏起来（从名字中，应该也能看出来。。。。unless</w:t>
+      </w:r>
+      <w:r>
+        <w:rPr>
+          <w:rFonts w:asciiTheme="minorHAnsi" w:eastAsiaTheme="minorEastAsia" w:hAnsiTheme="minorHAnsi" w:cstheme="minorBidi"/>
+          <w:kern w:val="2"/>
+        </w:rPr>
+        <w:t xml:space="preserve"> </w:t>
+      </w:r>
+      <w:r>
+        <w:rPr>
+          <w:rFonts w:asciiTheme="minorHAnsi" w:eastAsiaTheme="minorEastAsia" w:hAnsiTheme="minorHAnsi" w:cstheme="minorBidi" w:hint="eastAsia"/>
+          <w:kern w:val="2"/>
+        </w:rPr>
+        <w:t>you‘r</w:t>
+      </w:r>
+      <w:r>
+        <w:rPr>
+          <w:rFonts w:asciiTheme="minorHAnsi" w:eastAsiaTheme="minorEastAsia" w:hAnsiTheme="minorHAnsi" w:cstheme="minorBidi"/>
+          <w:kern w:val="2"/>
+        </w:rPr>
+        <w:t>e a - -!）</w:t>
+      </w:r>
+      <w:proofErr w:type="spellStart"/>
+      <w:r>
+        <w:rPr>
+          <w:rFonts w:asciiTheme="minorHAnsi" w:eastAsiaTheme="minorEastAsia" w:hAnsiTheme="minorHAnsi" w:cstheme="minorBidi" w:hint="eastAsia"/>
+          <w:kern w:val="2"/>
+        </w:rPr>
+        <w:t>O</w:t>
+      </w:r>
+      <w:r>
+        <w:rPr>
+          <w:rFonts w:asciiTheme="minorHAnsi" w:eastAsiaTheme="minorEastAsia" w:hAnsiTheme="minorHAnsi" w:cstheme="minorBidi"/>
+          <w:kern w:val="2"/>
+        </w:rPr>
+        <w:t>penPGP</w:t>
+      </w:r>
+      <w:proofErr w:type="spellEnd"/>
+      <w:r>
+        <w:rPr>
+          <w:rFonts w:asciiTheme="minorHAnsi" w:eastAsiaTheme="minorEastAsia" w:hAnsiTheme="minorHAnsi" w:cstheme="minorBidi" w:hint="eastAsia"/>
+          <w:kern w:val="2"/>
+        </w:rPr>
+        <w:t>提供了如果向世界公开公钥，因为你把公钥纹在脑门上也不是很有效。。。。</w:t>
+      </w:r>
+    </w:p>
+    <w:p>
+      <w:pPr>
+        <w:pStyle w:val="HTML"/>
+        <w:shd w:val="clear" w:color="auto" w:fill="FFFFFF"/>
+        <w:ind w:firstLine="480"/>
+        <w:jc w:val="both"/>
+        <w:rPr>
+          <w:rFonts w:asciiTheme="minorHAnsi" w:eastAsiaTheme="minorEastAsia" w:hAnsiTheme="minorHAnsi" w:cstheme="minorBidi"/>
+          <w:kern w:val="2"/>
+        </w:rPr>
+      </w:pPr>
+      <w:r>
+        <w:rPr>
+          <w:rFonts w:asciiTheme="minorHAnsi" w:eastAsiaTheme="minorEastAsia" w:hAnsiTheme="minorHAnsi" w:cstheme="minorBidi" w:hint="eastAsia"/>
+          <w:kern w:val="2"/>
+        </w:rPr>
+        <w:t>尽管</w:t>
+      </w:r>
+      <w:proofErr w:type="spellStart"/>
+      <w:r>
+        <w:rPr>
+          <w:rFonts w:asciiTheme="minorHAnsi" w:eastAsiaTheme="minorEastAsia" w:hAnsiTheme="minorHAnsi" w:cstheme="minorBidi" w:hint="eastAsia"/>
+          <w:kern w:val="2"/>
+        </w:rPr>
+        <w:t>OpenPGP</w:t>
+      </w:r>
+      <w:proofErr w:type="spellEnd"/>
+      <w:r>
+        <w:rPr>
+          <w:rFonts w:asciiTheme="minorHAnsi" w:eastAsiaTheme="minorEastAsia" w:hAnsiTheme="minorHAnsi" w:cstheme="minorBidi" w:hint="eastAsia"/>
+          <w:kern w:val="2"/>
+        </w:rPr>
+        <w:t>使用密码口令（下面会提到）来保护你的私</w:t>
+      </w:r>
+      <w:proofErr w:type="gramStart"/>
+      <w:r>
+        <w:rPr>
+          <w:rFonts w:asciiTheme="minorHAnsi" w:eastAsiaTheme="minorEastAsia" w:hAnsiTheme="minorHAnsi" w:cstheme="minorBidi" w:hint="eastAsia"/>
+          <w:kern w:val="2"/>
+        </w:rPr>
+        <w:t>钥</w:t>
+      </w:r>
+      <w:proofErr w:type="gramEnd"/>
+      <w:r>
+        <w:rPr>
+          <w:rFonts w:asciiTheme="minorHAnsi" w:eastAsiaTheme="minorEastAsia" w:hAnsiTheme="minorHAnsi" w:cstheme="minorBidi" w:hint="eastAsia"/>
+          <w:kern w:val="2"/>
+        </w:rPr>
+        <w:t>，总比坏蛋</w:t>
+      </w:r>
+      <w:r>
+        <w:rPr>
+          <w:rFonts w:asciiTheme="minorHAnsi" w:eastAsiaTheme="minorEastAsia" w:hAnsiTheme="minorHAnsi" w:cstheme="minorBidi" w:hint="eastAsia"/>
+          <w:kern w:val="2"/>
+        </w:rPr>
+        <w:t>直接</w:t>
+      </w:r>
+      <w:r>
+        <w:rPr>
+          <w:rFonts w:asciiTheme="minorHAnsi" w:eastAsiaTheme="minorEastAsia" w:hAnsiTheme="minorHAnsi" w:cstheme="minorBidi" w:hint="eastAsia"/>
+          <w:kern w:val="2"/>
+        </w:rPr>
+        <w:t>偷了你的私钥文件就</w:t>
+      </w:r>
+      <w:r>
+        <w:rPr>
+          <w:rFonts w:asciiTheme="minorHAnsi" w:eastAsiaTheme="minorEastAsia" w:hAnsiTheme="minorHAnsi" w:cstheme="minorBidi" w:hint="eastAsia"/>
+          <w:kern w:val="2"/>
+        </w:rPr>
+        <w:t>可以</w:t>
+      </w:r>
+      <w:r>
+        <w:rPr>
+          <w:rFonts w:asciiTheme="minorHAnsi" w:eastAsiaTheme="minorEastAsia" w:hAnsiTheme="minorHAnsi" w:cstheme="minorBidi" w:hint="eastAsia"/>
+          <w:kern w:val="2"/>
+        </w:rPr>
+        <w:t>伪装你</w:t>
+      </w:r>
+      <w:r>
+        <w:rPr>
+          <w:rFonts w:asciiTheme="minorHAnsi" w:eastAsiaTheme="minorEastAsia" w:hAnsiTheme="minorHAnsi" w:cstheme="minorBidi" w:hint="eastAsia"/>
+          <w:kern w:val="2"/>
+        </w:rPr>
+        <w:t>，困难的多。</w:t>
+      </w:r>
+      <w:r>
+        <w:rPr>
+          <w:rFonts w:asciiTheme="minorHAnsi" w:eastAsiaTheme="minorEastAsia" w:hAnsiTheme="minorHAnsi" w:cstheme="minorBidi" w:hint="eastAsia"/>
+          <w:kern w:val="2"/>
+        </w:rPr>
+        <w:t>任何拥有你私</w:t>
+      </w:r>
+      <w:proofErr w:type="gramStart"/>
+      <w:r>
+        <w:rPr>
+          <w:rFonts w:asciiTheme="minorHAnsi" w:eastAsiaTheme="minorEastAsia" w:hAnsiTheme="minorHAnsi" w:cstheme="minorBidi" w:hint="eastAsia"/>
+          <w:kern w:val="2"/>
+        </w:rPr>
+        <w:t>钥</w:t>
+      </w:r>
+      <w:proofErr w:type="gramEnd"/>
+      <w:r>
+        <w:rPr>
+          <w:rFonts w:asciiTheme="minorHAnsi" w:eastAsiaTheme="minorEastAsia" w:hAnsiTheme="minorHAnsi" w:cstheme="minorBidi" w:hint="eastAsia"/>
+          <w:kern w:val="2"/>
+        </w:rPr>
+        <w:t>的人，都可以伪装成你。</w:t>
+      </w:r>
+      <w:r>
+        <w:rPr>
+          <w:rFonts w:asciiTheme="minorHAnsi" w:eastAsiaTheme="minorEastAsia" w:hAnsiTheme="minorHAnsi" w:cstheme="minorBidi" w:hint="eastAsia"/>
+          <w:kern w:val="2"/>
+        </w:rPr>
+        <w:t>所以两个都要保护好（</w:t>
+      </w:r>
+      <w:proofErr w:type="gramStart"/>
+      <w:r>
+        <w:rPr>
+          <w:rFonts w:asciiTheme="minorHAnsi" w:eastAsiaTheme="minorEastAsia" w:hAnsiTheme="minorHAnsi" w:cstheme="minorBidi" w:hint="eastAsia"/>
+          <w:kern w:val="2"/>
+        </w:rPr>
+        <w:t>你电脑</w:t>
+      </w:r>
+      <w:proofErr w:type="gramEnd"/>
+      <w:r>
+        <w:rPr>
+          <w:rFonts w:asciiTheme="minorHAnsi" w:eastAsiaTheme="minorEastAsia" w:hAnsiTheme="minorHAnsi" w:cstheme="minorBidi" w:hint="eastAsia"/>
+          <w:kern w:val="2"/>
+        </w:rPr>
+        <w:t>里的私钥文件，和密码口令）</w:t>
+      </w:r>
+      <w:r>
+        <w:rPr>
+          <w:rFonts w:asciiTheme="minorHAnsi" w:eastAsiaTheme="minorEastAsia" w:hAnsiTheme="minorHAnsi" w:cstheme="minorBidi" w:hint="eastAsia"/>
+          <w:kern w:val="2"/>
+        </w:rPr>
+        <w:t>。</w:t>
+      </w:r>
+      <w:r>
+        <w:rPr>
+          <w:rFonts w:asciiTheme="minorHAnsi" w:eastAsiaTheme="minorEastAsia" w:hAnsiTheme="minorHAnsi" w:cstheme="minorBidi" w:hint="eastAsia"/>
+          <w:kern w:val="2"/>
+        </w:rPr>
+        <w:t>后面，我会提到如何让公</w:t>
+      </w:r>
+      <w:proofErr w:type="gramStart"/>
+      <w:r>
+        <w:rPr>
+          <w:rFonts w:asciiTheme="minorHAnsi" w:eastAsiaTheme="minorEastAsia" w:hAnsiTheme="minorHAnsi" w:cstheme="minorBidi" w:hint="eastAsia"/>
+          <w:kern w:val="2"/>
+        </w:rPr>
+        <w:t>钥</w:t>
+      </w:r>
+      <w:proofErr w:type="gramEnd"/>
+      <w:r>
+        <w:rPr>
+          <w:rFonts w:asciiTheme="minorHAnsi" w:eastAsiaTheme="minorEastAsia" w:hAnsiTheme="minorHAnsi" w:cstheme="minorBidi" w:hint="eastAsia"/>
+          <w:kern w:val="2"/>
+        </w:rPr>
+        <w:t>更公开，私钥更私密。</w:t>
+      </w:r>
+    </w:p>
+    <w:p>
+      <w:pPr>
+        <w:pStyle w:val="HTML"/>
+        <w:shd w:val="clear" w:color="auto" w:fill="FFFFFF"/>
+        <w:jc w:val="both"/>
+        <w:rPr>
+          <w:rFonts w:asciiTheme="minorHAnsi" w:eastAsiaTheme="minorEastAsia" w:hAnsiTheme="minorHAnsi" w:cstheme="minorBidi"/>
+          <w:color w:val="FF0000"/>
+          <w:kern w:val="2"/>
+        </w:rPr>
+      </w:pPr>
+      <w:r>
+        <w:rPr>
+          <w:rFonts w:asciiTheme="minorHAnsi" w:eastAsiaTheme="minorEastAsia" w:hAnsiTheme="minorHAnsi" w:cstheme="minorBidi" w:hint="eastAsia"/>
+          <w:color w:val="FF0000"/>
+          <w:kern w:val="2"/>
+        </w:rPr>
+        <w:t>数字签名：</w:t>
+      </w:r>
+    </w:p>
+    <w:p>
+      <w:pPr>
+        <w:pStyle w:val="HTML"/>
+        <w:shd w:val="clear" w:color="auto" w:fill="FFFFFF"/>
+        <w:ind w:firstLine="480"/>
+        <w:jc w:val="both"/>
+        <w:rPr>
+          <w:rFonts w:asciiTheme="minorHAnsi" w:eastAsiaTheme="minorEastAsia" w:hAnsiTheme="minorHAnsi" w:cstheme="minorBidi"/>
+          <w:kern w:val="2"/>
+        </w:rPr>
+      </w:pPr>
+      <w:r>
+        <w:rPr>
+          <w:rFonts w:asciiTheme="minorHAnsi" w:eastAsiaTheme="minorEastAsia" w:hAnsiTheme="minorHAnsi" w:cstheme="minorBidi" w:hint="eastAsia"/>
+          <w:kern w:val="2"/>
+        </w:rPr>
+        <w:t>当你给一个没有</w:t>
+      </w:r>
+      <w:r>
+        <w:rPr>
+          <w:rFonts w:asciiTheme="minorHAnsi" w:eastAsiaTheme="minorEastAsia" w:hAnsiTheme="minorHAnsi" w:cstheme="minorBidi" w:hint="eastAsia"/>
+          <w:kern w:val="2"/>
+        </w:rPr>
+        <w:t>加密的信息进行数字签名的时候，这条信息可以被任何人看里面的内容。</w:t>
+      </w:r>
+      <w:r>
+        <w:rPr>
+          <w:rFonts w:asciiTheme="minorHAnsi" w:eastAsiaTheme="minorEastAsia" w:hAnsiTheme="minorHAnsi" w:cstheme="minorBidi" w:hint="eastAsia"/>
+          <w:kern w:val="2"/>
+        </w:rPr>
+        <w:t>数字签名只是告诉收件人，给他发邮件的是有与他用的公</w:t>
+      </w:r>
+      <w:proofErr w:type="gramStart"/>
+      <w:r>
+        <w:rPr>
+          <w:rFonts w:asciiTheme="minorHAnsi" w:eastAsiaTheme="minorEastAsia" w:hAnsiTheme="minorHAnsi" w:cstheme="minorBidi" w:hint="eastAsia"/>
+          <w:kern w:val="2"/>
+        </w:rPr>
+        <w:t>钥</w:t>
+      </w:r>
+      <w:proofErr w:type="gramEnd"/>
+      <w:r>
+        <w:rPr>
+          <w:rFonts w:asciiTheme="minorHAnsi" w:eastAsiaTheme="minorEastAsia" w:hAnsiTheme="minorHAnsi" w:cstheme="minorBidi" w:hint="eastAsia"/>
+          <w:kern w:val="2"/>
+        </w:rPr>
+        <w:t>验证的配对私钥的。</w:t>
+      </w:r>
+      <w:r>
+        <w:rPr>
+          <w:rFonts w:asciiTheme="minorHAnsi" w:eastAsiaTheme="minorEastAsia" w:hAnsiTheme="minorHAnsi" w:cstheme="minorBidi" w:hint="eastAsia"/>
+          <w:kern w:val="2"/>
+        </w:rPr>
+        <w:t>（也就是说，当你用公</w:t>
+      </w:r>
+      <w:proofErr w:type="gramStart"/>
+      <w:r>
+        <w:rPr>
+          <w:rFonts w:asciiTheme="minorHAnsi" w:eastAsiaTheme="minorEastAsia" w:hAnsiTheme="minorHAnsi" w:cstheme="minorBidi" w:hint="eastAsia"/>
+          <w:kern w:val="2"/>
+        </w:rPr>
+        <w:t>钥</w:t>
+      </w:r>
+      <w:proofErr w:type="gramEnd"/>
+      <w:r>
+        <w:rPr>
+          <w:rFonts w:asciiTheme="minorHAnsi" w:eastAsiaTheme="minorEastAsia" w:hAnsiTheme="minorHAnsi" w:cstheme="minorBidi" w:hint="eastAsia"/>
+          <w:kern w:val="2"/>
+        </w:rPr>
+        <w:t>A验证信息成功的时候，你就知道发件人有私钥A‘ 的）。</w:t>
+      </w:r>
+      <w:r>
+        <w:rPr>
+          <w:rFonts w:asciiTheme="minorHAnsi" w:eastAsiaTheme="minorEastAsia" w:hAnsiTheme="minorHAnsi" w:cstheme="minorBidi" w:hint="eastAsia"/>
+          <w:kern w:val="2"/>
+        </w:rPr>
+        <w:t>数字签名用了哈希（hash）和公钥加密二种方法。</w:t>
+      </w:r>
+      <w:r>
+        <w:rPr>
+          <w:rFonts w:asciiTheme="minorHAnsi" w:eastAsiaTheme="minorEastAsia" w:hAnsiTheme="minorHAnsi" w:cstheme="minorBidi" w:hint="eastAsia"/>
+          <w:kern w:val="2"/>
+        </w:rPr>
+        <w:t>他们可以提供不可否认性和完整性</w:t>
+      </w:r>
+      <w:r>
+        <w:rPr>
+          <w:rFonts w:asciiTheme="minorHAnsi" w:eastAsiaTheme="minorEastAsia" w:hAnsiTheme="minorHAnsi" w:cstheme="minorBidi" w:hint="eastAsia"/>
+          <w:kern w:val="2"/>
+        </w:rPr>
+        <w:t>，但是没有机密性。如果你想让全世界的人都知道，这是你发的信息，那么数字签名就是你所需要的。</w:t>
+      </w:r>
+    </w:p>
+    <w:p>
+      <w:pPr>
+        <w:pStyle w:val="HTML"/>
+        <w:shd w:val="clear" w:color="auto" w:fill="FFFFFF"/>
+        <w:ind w:firstLine="480"/>
+        <w:jc w:val="both"/>
+        <w:rPr>
+          <w:rFonts w:asciiTheme="minorHAnsi" w:eastAsiaTheme="minorEastAsia" w:hAnsiTheme="minorHAnsi" w:cstheme="minorBidi"/>
+          <w:kern w:val="2"/>
+        </w:rPr>
+      </w:pPr>
+      <w:r>
+        <w:rPr>
+          <w:rFonts w:asciiTheme="minorHAnsi" w:eastAsiaTheme="minorEastAsia" w:hAnsiTheme="minorHAnsi" w:cstheme="minorBidi" w:hint="eastAsia"/>
+          <w:kern w:val="2"/>
+        </w:rPr>
+        <w:lastRenderedPageBreak/>
+        <w:t>在前面，你已经看到了，当别人修改了信息的时候，这条信息的哈希值（hash）</w:t>
+      </w:r>
+      <w:r>
+        <w:rPr>
+          <w:rFonts w:asciiTheme="minorHAnsi" w:eastAsiaTheme="minorEastAsia" w:hAnsiTheme="minorHAnsi" w:cstheme="minorBidi" w:hint="eastAsia"/>
+          <w:kern w:val="2"/>
+        </w:rPr>
+        <w:t>也会完全改变</w:t>
+      </w:r>
+      <w:r>
+        <w:rPr>
+          <w:rFonts w:asciiTheme="minorHAnsi" w:eastAsiaTheme="minorEastAsia" w:hAnsiTheme="minorHAnsi" w:cstheme="minorBidi" w:hint="eastAsia"/>
+          <w:kern w:val="2"/>
+        </w:rPr>
+        <w:t>，这也就能验证信息的完整性。</w:t>
+      </w:r>
+      <w:r>
+        <w:rPr>
+          <w:rFonts w:asciiTheme="minorHAnsi" w:eastAsiaTheme="minorEastAsia" w:hAnsiTheme="minorHAnsi" w:cstheme="minorBidi" w:hint="eastAsia"/>
+          <w:kern w:val="2"/>
+        </w:rPr>
+        <w:t>如果你把信息的哈希值（hash）直接放在邮件里，那么就会出现问题</w:t>
+      </w:r>
+      <w:r>
+        <w:rPr>
+          <w:rFonts w:asciiTheme="minorHAnsi" w:eastAsiaTheme="minorEastAsia" w:hAnsiTheme="minorHAnsi" w:cstheme="minorBidi" w:hint="eastAsia"/>
+          <w:kern w:val="2"/>
+        </w:rPr>
+        <w:t>：任何可以修改邮件的人，也可以修改哈希值（hash）来匹配他修改完的信息.。（我是不是应该用她？我看现在一些教材已经用she，而不用he了，女权胜利了？？）</w:t>
+      </w:r>
+      <w:r>
+        <w:rPr>
+          <w:rFonts w:asciiTheme="minorHAnsi" w:eastAsiaTheme="minorEastAsia" w:hAnsiTheme="minorHAnsi" w:cstheme="minorBidi" w:hint="eastAsia"/>
+          <w:kern w:val="2"/>
+        </w:rPr>
+        <w:t>。</w:t>
+      </w:r>
+    </w:p>
+    <w:p>
+      <w:pPr>
+        <w:pStyle w:val="HTML"/>
+        <w:shd w:val="clear" w:color="auto" w:fill="FFFFFF"/>
+        <w:ind w:firstLine="480"/>
+        <w:jc w:val="both"/>
+        <w:rPr>
+          <w:rFonts w:asciiTheme="minorHAnsi" w:eastAsiaTheme="minorEastAsia" w:hAnsiTheme="minorHAnsi" w:cstheme="minorBidi"/>
+          <w:kern w:val="2"/>
+        </w:rPr>
+      </w:pPr>
+      <w:r>
+        <w:rPr>
+          <w:rFonts w:asciiTheme="minorHAnsi" w:eastAsiaTheme="minorEastAsia" w:hAnsiTheme="minorHAnsi" w:cstheme="minorBidi" w:hint="eastAsia"/>
+          <w:kern w:val="2"/>
+        </w:rPr>
+        <w:t>我们需要一个方法来防止哈希值（hash）被修改。</w:t>
+      </w:r>
+      <w:r>
+        <w:rPr>
+          <w:rFonts w:asciiTheme="minorHAnsi" w:eastAsiaTheme="minorEastAsia" w:hAnsiTheme="minorHAnsi" w:cstheme="minorBidi" w:hint="eastAsia"/>
+          <w:kern w:val="2"/>
+        </w:rPr>
+        <w:t>我们的办法就是用公</w:t>
+      </w:r>
+      <w:proofErr w:type="gramStart"/>
+      <w:r>
+        <w:rPr>
+          <w:rFonts w:asciiTheme="minorHAnsi" w:eastAsiaTheme="minorEastAsia" w:hAnsiTheme="minorHAnsi" w:cstheme="minorBidi" w:hint="eastAsia"/>
+          <w:kern w:val="2"/>
+        </w:rPr>
+        <w:t>钥</w:t>
+      </w:r>
+      <w:proofErr w:type="gramEnd"/>
+      <w:r>
+        <w:rPr>
+          <w:rFonts w:asciiTheme="minorHAnsi" w:eastAsiaTheme="minorEastAsia" w:hAnsiTheme="minorHAnsi" w:cstheme="minorBidi" w:hint="eastAsia"/>
+          <w:kern w:val="2"/>
+        </w:rPr>
+        <w:t>加密的方法来对信息进行数值签名。</w:t>
+      </w:r>
+      <w:r>
+        <w:rPr>
+          <w:rFonts w:asciiTheme="minorHAnsi" w:eastAsiaTheme="minorEastAsia" w:hAnsiTheme="minorHAnsi" w:cstheme="minorBidi" w:hint="eastAsia"/>
+          <w:kern w:val="2"/>
+        </w:rPr>
+        <w:t>下面就是当你用</w:t>
+      </w:r>
+      <w:proofErr w:type="spellStart"/>
+      <w:r>
+        <w:rPr>
+          <w:rFonts w:asciiTheme="minorHAnsi" w:eastAsiaTheme="minorEastAsia" w:hAnsiTheme="minorHAnsi" w:cstheme="minorBidi" w:hint="eastAsia"/>
+          <w:kern w:val="2"/>
+        </w:rPr>
+        <w:t>OpenPGP</w:t>
+      </w:r>
+      <w:proofErr w:type="spellEnd"/>
+      <w:r>
+        <w:rPr>
+          <w:rFonts w:asciiTheme="minorHAnsi" w:eastAsiaTheme="minorEastAsia" w:hAnsiTheme="minorHAnsi" w:cstheme="minorBidi" w:hint="eastAsia"/>
+          <w:kern w:val="2"/>
+        </w:rPr>
+        <w:t>软件执行数字签名的步骤：</w:t>
+      </w:r>
+    </w:p>
+    <w:p>
+      <w:pPr>
+        <w:pStyle w:val="HTML"/>
+        <w:numPr>
+          <w:ilvl w:val="0"/>
+          <w:numId w:val="3"/>
+        </w:numPr>
+        <w:shd w:val="clear" w:color="auto" w:fill="FFFFFF"/>
+        <w:jc w:val="both"/>
+        <w:rPr>
+          <w:rFonts w:asciiTheme="minorHAnsi" w:eastAsiaTheme="minorEastAsia" w:hAnsiTheme="minorHAnsi" w:cstheme="minorBidi"/>
+          <w:kern w:val="2"/>
+        </w:rPr>
+      </w:pPr>
+      <w:r>
+        <w:rPr>
+          <w:rFonts w:asciiTheme="minorHAnsi" w:eastAsiaTheme="minorEastAsia" w:hAnsiTheme="minorHAnsi" w:cstheme="minorBidi" w:hint="eastAsia"/>
+          <w:kern w:val="2"/>
+        </w:rPr>
+        <w:t>对你的信息生成哈希值（hash）</w:t>
+      </w:r>
+    </w:p>
+    <w:p>
+      <w:pPr>
+        <w:pStyle w:val="HTML"/>
+        <w:numPr>
+          <w:ilvl w:val="0"/>
+          <w:numId w:val="3"/>
+        </w:numPr>
+        <w:shd w:val="clear" w:color="auto" w:fill="FFFFFF"/>
+        <w:jc w:val="both"/>
+        <w:rPr>
+          <w:rFonts w:asciiTheme="minorHAnsi" w:eastAsiaTheme="minorEastAsia" w:hAnsiTheme="minorHAnsi" w:cstheme="minorBidi"/>
+          <w:kern w:val="2"/>
+        </w:rPr>
+      </w:pPr>
+      <w:r>
+        <w:rPr>
+          <w:rFonts w:asciiTheme="minorHAnsi" w:eastAsiaTheme="minorEastAsia" w:hAnsiTheme="minorHAnsi" w:cstheme="minorBidi" w:hint="eastAsia"/>
+          <w:kern w:val="2"/>
+        </w:rPr>
+        <w:t>对哈希值（hash）用你的私</w:t>
+      </w:r>
+      <w:proofErr w:type="gramStart"/>
+      <w:r>
+        <w:rPr>
+          <w:rFonts w:asciiTheme="minorHAnsi" w:eastAsiaTheme="minorEastAsia" w:hAnsiTheme="minorHAnsi" w:cstheme="minorBidi" w:hint="eastAsia"/>
+          <w:kern w:val="2"/>
+        </w:rPr>
+        <w:t>钥</w:t>
+      </w:r>
+      <w:proofErr w:type="gramEnd"/>
+      <w:r>
+        <w:rPr>
+          <w:rFonts w:asciiTheme="minorHAnsi" w:eastAsiaTheme="minorEastAsia" w:hAnsiTheme="minorHAnsi" w:cstheme="minorBidi" w:hint="eastAsia"/>
+          <w:kern w:val="2"/>
+        </w:rPr>
+        <w:t>进行加密</w:t>
+      </w:r>
+    </w:p>
+    <w:p>
+      <w:pPr>
+        <w:pStyle w:val="HTML"/>
+        <w:numPr>
+          <w:ilvl w:val="0"/>
+          <w:numId w:val="3"/>
+        </w:numPr>
+        <w:shd w:val="clear" w:color="auto" w:fill="FFFFFF"/>
+        <w:jc w:val="both"/>
+        <w:rPr>
+          <w:rFonts w:asciiTheme="minorHAnsi" w:eastAsiaTheme="minorEastAsia" w:hAnsiTheme="minorHAnsi" w:cstheme="minorBidi"/>
+          <w:kern w:val="2"/>
+        </w:rPr>
+      </w:pPr>
+      <w:r>
+        <w:rPr>
+          <w:rFonts w:asciiTheme="minorHAnsi" w:eastAsiaTheme="minorEastAsia" w:hAnsiTheme="minorHAnsi" w:cstheme="minorBidi" w:hint="eastAsia"/>
+          <w:kern w:val="2"/>
+        </w:rPr>
+        <w:t>把加密过的哈希值（hash）作为附件到邮件</w:t>
+      </w:r>
+    </w:p>
+    <w:p>
+      <w:pPr>
+        <w:pStyle w:val="HTML"/>
+        <w:numPr>
+          <w:ilvl w:val="0"/>
+          <w:numId w:val="3"/>
+        </w:numPr>
+        <w:shd w:val="clear" w:color="auto" w:fill="FFFFFF"/>
+        <w:jc w:val="both"/>
+        <w:rPr>
+          <w:rFonts w:asciiTheme="minorHAnsi" w:eastAsiaTheme="minorEastAsia" w:hAnsiTheme="minorHAnsi" w:cstheme="minorBidi"/>
+          <w:kern w:val="2"/>
+        </w:rPr>
+      </w:pPr>
+      <w:r>
+        <w:rPr>
+          <w:rFonts w:asciiTheme="minorHAnsi" w:eastAsiaTheme="minorEastAsia" w:hAnsiTheme="minorHAnsi" w:cstheme="minorBidi" w:hint="eastAsia"/>
+          <w:kern w:val="2"/>
+        </w:rPr>
+        <w:t>把整个邮件，外加附件发出去</w:t>
+      </w:r>
+    </w:p>
+    <w:p>
+      <w:pPr>
+        <w:pStyle w:val="HTML"/>
+        <w:shd w:val="clear" w:color="auto" w:fill="FFFFFF"/>
+        <w:ind w:firstLineChars="200" w:firstLine="480"/>
+        <w:jc w:val="both"/>
+        <w:rPr>
+          <w:rFonts w:asciiTheme="minorHAnsi" w:eastAsiaTheme="minorEastAsia" w:hAnsiTheme="minorHAnsi" w:cstheme="minorBidi"/>
+          <w:kern w:val="2"/>
+        </w:rPr>
+      </w:pPr>
+      <w:r>
+        <w:rPr>
+          <w:rFonts w:asciiTheme="minorHAnsi" w:eastAsiaTheme="minorEastAsia" w:hAnsiTheme="minorHAnsi" w:cstheme="minorBidi" w:hint="eastAsia"/>
+          <w:kern w:val="2"/>
+        </w:rPr>
+        <w:t>收件人会收到你的邮件信息还有附件（里面有你加密过的哈希值（hash））</w:t>
+      </w:r>
+      <w:r>
+        <w:rPr>
+          <w:rFonts w:asciiTheme="minorHAnsi" w:eastAsiaTheme="minorEastAsia" w:hAnsiTheme="minorHAnsi" w:cstheme="minorBidi" w:hint="eastAsia"/>
+          <w:kern w:val="2"/>
+        </w:rPr>
+        <w:t>。</w:t>
+      </w:r>
+      <w:r>
+        <w:rPr>
+          <w:rFonts w:asciiTheme="minorHAnsi" w:eastAsiaTheme="minorEastAsia" w:hAnsiTheme="minorHAnsi" w:cstheme="minorBidi" w:hint="eastAsia"/>
+          <w:kern w:val="2"/>
+        </w:rPr>
+        <w:t>收件人不需要</w:t>
+      </w:r>
+      <w:proofErr w:type="spellStart"/>
+      <w:r>
+        <w:rPr>
+          <w:rFonts w:asciiTheme="minorHAnsi" w:eastAsiaTheme="minorEastAsia" w:hAnsiTheme="minorHAnsi" w:cstheme="minorBidi" w:hint="eastAsia"/>
+          <w:kern w:val="2"/>
+        </w:rPr>
+        <w:t>OpenPGP</w:t>
+      </w:r>
+      <w:proofErr w:type="spellEnd"/>
+      <w:r>
+        <w:rPr>
+          <w:rFonts w:asciiTheme="minorHAnsi" w:eastAsiaTheme="minorEastAsia" w:hAnsiTheme="minorHAnsi" w:cstheme="minorBidi" w:hint="eastAsia"/>
+          <w:kern w:val="2"/>
+        </w:rPr>
+        <w:t>来读这条信息（毕竟你没对信息进行加密）。</w:t>
+      </w:r>
+      <w:r>
+        <w:rPr>
+          <w:rFonts w:asciiTheme="minorHAnsi" w:eastAsiaTheme="minorEastAsia" w:hAnsiTheme="minorHAnsi" w:cstheme="minorBidi" w:hint="eastAsia"/>
+          <w:kern w:val="2"/>
+        </w:rPr>
+        <w:t>但是他可以用</w:t>
+      </w:r>
+      <w:proofErr w:type="spellStart"/>
+      <w:r>
+        <w:rPr>
+          <w:rFonts w:asciiTheme="minorHAnsi" w:eastAsiaTheme="minorEastAsia" w:hAnsiTheme="minorHAnsi" w:cstheme="minorBidi" w:hint="eastAsia"/>
+          <w:kern w:val="2"/>
+        </w:rPr>
+        <w:t>OpenPGP</w:t>
+      </w:r>
+      <w:proofErr w:type="spellEnd"/>
+      <w:r>
+        <w:rPr>
+          <w:rFonts w:asciiTheme="minorHAnsi" w:eastAsiaTheme="minorEastAsia" w:hAnsiTheme="minorHAnsi" w:cstheme="minorBidi" w:hint="eastAsia"/>
+          <w:kern w:val="2"/>
+        </w:rPr>
+        <w:t>软件来对附件哈希值进行解密，当然是用你的公</w:t>
+      </w:r>
+      <w:proofErr w:type="gramStart"/>
+      <w:r>
+        <w:rPr>
+          <w:rFonts w:asciiTheme="minorHAnsi" w:eastAsiaTheme="minorEastAsia" w:hAnsiTheme="minorHAnsi" w:cstheme="minorBidi" w:hint="eastAsia"/>
+          <w:kern w:val="2"/>
+        </w:rPr>
+        <w:t>钥</w:t>
+      </w:r>
+      <w:proofErr w:type="gramEnd"/>
+      <w:r>
+        <w:rPr>
+          <w:rFonts w:asciiTheme="minorHAnsi" w:eastAsiaTheme="minorEastAsia" w:hAnsiTheme="minorHAnsi" w:cstheme="minorBidi" w:hint="eastAsia"/>
+          <w:kern w:val="2"/>
+        </w:rPr>
+        <w:t>啦。</w:t>
+      </w:r>
+      <w:r>
+        <w:rPr>
+          <w:rFonts w:asciiTheme="minorHAnsi" w:eastAsiaTheme="minorEastAsia" w:hAnsiTheme="minorHAnsi" w:cstheme="minorBidi" w:hint="eastAsia"/>
+          <w:kern w:val="2"/>
+        </w:rPr>
+        <w:t>因为只有你才有你的私</w:t>
+      </w:r>
+      <w:proofErr w:type="gramStart"/>
+      <w:r>
+        <w:rPr>
+          <w:rFonts w:asciiTheme="minorHAnsi" w:eastAsiaTheme="minorEastAsia" w:hAnsiTheme="minorHAnsi" w:cstheme="minorBidi" w:hint="eastAsia"/>
+          <w:kern w:val="2"/>
+        </w:rPr>
+        <w:t>钥</w:t>
+      </w:r>
+      <w:proofErr w:type="gramEnd"/>
+      <w:r>
+        <w:rPr>
+          <w:rFonts w:asciiTheme="minorHAnsi" w:eastAsiaTheme="minorEastAsia" w:hAnsiTheme="minorHAnsi" w:cstheme="minorBidi" w:hint="eastAsia"/>
+          <w:kern w:val="2"/>
+        </w:rPr>
+        <w:t>，所以这个哈希值（hash）也只能由你来生成</w:t>
+      </w:r>
+      <w:r>
+        <w:rPr>
+          <w:rFonts w:asciiTheme="minorHAnsi" w:eastAsiaTheme="minorEastAsia" w:hAnsiTheme="minorHAnsi" w:cstheme="minorBidi" w:hint="eastAsia"/>
+          <w:kern w:val="2"/>
+        </w:rPr>
+        <w:t>。然后收件人可以自己</w:t>
+      </w:r>
+      <w:r>
+        <w:rPr>
+          <w:rFonts w:asciiTheme="minorHAnsi" w:eastAsiaTheme="minorEastAsia" w:hAnsiTheme="minorHAnsi" w:cstheme="minorBidi" w:hint="eastAsia"/>
+          <w:kern w:val="2"/>
+        </w:rPr>
+        <w:lastRenderedPageBreak/>
+        <w:t>对信息进行生成哈希值（hash）。</w:t>
+      </w:r>
+      <w:r>
+        <w:rPr>
+          <w:rFonts w:asciiTheme="minorHAnsi" w:eastAsiaTheme="minorEastAsia" w:hAnsiTheme="minorHAnsi" w:cstheme="minorBidi" w:hint="eastAsia"/>
+          <w:kern w:val="2"/>
+        </w:rPr>
+        <w:t>然后查看两个哈希值是否一样</w:t>
+      </w:r>
+      <w:r>
+        <w:rPr>
+          <w:rFonts w:asciiTheme="minorHAnsi" w:eastAsiaTheme="minorEastAsia" w:hAnsiTheme="minorHAnsi" w:cstheme="minorBidi" w:hint="eastAsia"/>
+          <w:kern w:val="2"/>
+        </w:rPr>
+        <w:t>。</w:t>
+      </w:r>
+      <w:r>
+        <w:rPr>
+          <w:rFonts w:asciiTheme="minorHAnsi" w:eastAsiaTheme="minorEastAsia" w:hAnsiTheme="minorHAnsi" w:cstheme="minorBidi" w:hint="eastAsia"/>
+          <w:kern w:val="2"/>
+        </w:rPr>
+        <w:t>如果一样，收件人可以肯定的是，这条信息就是你发的。！love</w:t>
+      </w:r>
+      <w:r>
+        <w:rPr>
+          <w:rFonts w:asciiTheme="minorHAnsi" w:eastAsiaTheme="minorEastAsia" w:hAnsiTheme="minorHAnsi" w:cstheme="minorBidi"/>
+          <w:kern w:val="2"/>
+        </w:rPr>
+        <w:t xml:space="preserve"> </w:t>
+      </w:r>
+      <w:r>
+        <w:rPr>
+          <w:rFonts w:asciiTheme="minorHAnsi" w:eastAsiaTheme="minorEastAsia" w:hAnsiTheme="minorHAnsi" w:cstheme="minorBidi" w:hint="eastAsia"/>
+          <w:kern w:val="2"/>
+        </w:rPr>
+        <w:t>letter。。。。</w:t>
+      </w:r>
+    </w:p>
+    <w:p>
+      <w:pPr>
+        <w:pStyle w:val="HTML"/>
+        <w:shd w:val="clear" w:color="auto" w:fill="FFFFFF"/>
+        <w:ind w:firstLineChars="200" w:firstLine="480"/>
+        <w:jc w:val="both"/>
+        <w:rPr>
+          <w:rFonts w:asciiTheme="minorHAnsi" w:eastAsiaTheme="minorEastAsia" w:hAnsiTheme="minorHAnsi" w:cstheme="minorBidi"/>
+          <w:kern w:val="2"/>
+        </w:rPr>
+      </w:pPr>
+      <w:r>
+        <w:rPr>
+          <w:rFonts w:asciiTheme="minorHAnsi" w:eastAsiaTheme="minorEastAsia" w:hAnsiTheme="minorHAnsi" w:cstheme="minorBidi" w:hint="eastAsia"/>
+          <w:kern w:val="2"/>
+        </w:rPr>
+        <w:t>如果有人修改了你原来的信息，那么</w:t>
+      </w:r>
+      <w:proofErr w:type="gramStart"/>
+      <w:r>
+        <w:rPr>
+          <w:rFonts w:asciiTheme="minorHAnsi" w:eastAsiaTheme="minorEastAsia" w:hAnsiTheme="minorHAnsi" w:cstheme="minorBidi" w:hint="eastAsia"/>
+          <w:kern w:val="2"/>
+        </w:rPr>
+        <w:t>任何去</w:t>
+      </w:r>
+      <w:proofErr w:type="gramEnd"/>
+      <w:r>
+        <w:rPr>
+          <w:rFonts w:asciiTheme="minorHAnsi" w:eastAsiaTheme="minorEastAsia" w:hAnsiTheme="minorHAnsi" w:cstheme="minorBidi" w:hint="eastAsia"/>
+          <w:kern w:val="2"/>
+        </w:rPr>
+        <w:t>验证哈希值的人都会收到错误信息。</w:t>
+      </w:r>
+      <w:r>
+        <w:rPr>
+          <w:rFonts w:asciiTheme="minorHAnsi" w:eastAsiaTheme="minorEastAsia" w:hAnsiTheme="minorHAnsi" w:cstheme="minorBidi" w:hint="eastAsia"/>
+          <w:kern w:val="2"/>
+        </w:rPr>
+        <w:t>如果你的公</w:t>
+      </w:r>
+      <w:proofErr w:type="gramStart"/>
+      <w:r>
+        <w:rPr>
+          <w:rFonts w:asciiTheme="minorHAnsi" w:eastAsiaTheme="minorEastAsia" w:hAnsiTheme="minorHAnsi" w:cstheme="minorBidi" w:hint="eastAsia"/>
+          <w:kern w:val="2"/>
+        </w:rPr>
+        <w:t>钥</w:t>
+      </w:r>
+      <w:proofErr w:type="gramEnd"/>
+      <w:r>
+        <w:rPr>
+          <w:rFonts w:asciiTheme="minorHAnsi" w:eastAsiaTheme="minorEastAsia" w:hAnsiTheme="minorHAnsi" w:cstheme="minorBidi" w:hint="eastAsia"/>
+          <w:kern w:val="2"/>
+        </w:rPr>
+        <w:t>没法解密这个附件哈希值，那么这就说明这个附件哈希值是别人的私钥生成的。</w:t>
+      </w:r>
+      <w:r>
+        <w:rPr>
+          <w:rFonts w:asciiTheme="minorHAnsi" w:eastAsiaTheme="minorEastAsia" w:hAnsiTheme="minorHAnsi" w:cstheme="minorBidi" w:hint="eastAsia"/>
+          <w:kern w:val="2"/>
+        </w:rPr>
+        <w:t>或者，你的公</w:t>
+      </w:r>
+      <w:proofErr w:type="gramStart"/>
+      <w:r>
+        <w:rPr>
+          <w:rFonts w:asciiTheme="minorHAnsi" w:eastAsiaTheme="minorEastAsia" w:hAnsiTheme="minorHAnsi" w:cstheme="minorBidi" w:hint="eastAsia"/>
+          <w:kern w:val="2"/>
+        </w:rPr>
+        <w:t>钥</w:t>
+      </w:r>
+      <w:proofErr w:type="gramEnd"/>
+      <w:r>
+        <w:rPr>
+          <w:rFonts w:asciiTheme="minorHAnsi" w:eastAsiaTheme="minorEastAsia" w:hAnsiTheme="minorHAnsi" w:cstheme="minorBidi" w:hint="eastAsia"/>
+          <w:kern w:val="2"/>
+        </w:rPr>
+        <w:t>可以解开附件哈希值，但是匹配哈希值的时候，不一样，那么就说明，信息已经被篡改过了。</w:t>
+      </w:r>
+      <w:r>
+        <w:rPr>
+          <w:rFonts w:asciiTheme="minorHAnsi" w:eastAsiaTheme="minorEastAsia" w:hAnsiTheme="minorHAnsi" w:cstheme="minorBidi" w:hint="eastAsia"/>
+          <w:kern w:val="2"/>
+        </w:rPr>
+        <w:t>（谁这么无聊？？？）</w:t>
+      </w:r>
+    </w:p>
+    <w:p>
+      <w:pPr>
+        <w:pStyle w:val="HTML"/>
+        <w:shd w:val="clear" w:color="auto" w:fill="FFFFFF"/>
+        <w:jc w:val="both"/>
+        <w:rPr>
+          <w:rFonts w:asciiTheme="minorHAnsi" w:eastAsiaTheme="minorEastAsia" w:hAnsiTheme="minorHAnsi" w:cstheme="minorBidi"/>
+          <w:kern w:val="2"/>
+        </w:rPr>
+      </w:pPr>
+    </w:p>
+    <w:p>
+      <w:pPr>
+        <w:pStyle w:val="HTML"/>
+        <w:shd w:val="clear" w:color="auto" w:fill="FFFFFF"/>
+        <w:jc w:val="both"/>
+        <w:rPr>
+          <w:rFonts w:asciiTheme="minorHAnsi" w:eastAsiaTheme="minorEastAsia" w:hAnsiTheme="minorHAnsi" w:cstheme="minorBidi"/>
+          <w:color w:val="FF0000"/>
+          <w:kern w:val="2"/>
+        </w:rPr>
+      </w:pPr>
+      <w:r>
+        <w:rPr>
+          <w:rFonts w:asciiTheme="minorHAnsi" w:eastAsiaTheme="minorEastAsia" w:hAnsiTheme="minorHAnsi" w:cstheme="minorBidi" w:hint="eastAsia"/>
+          <w:color w:val="FF0000"/>
+          <w:kern w:val="2"/>
+        </w:rPr>
+        <w:t>数字签名和非对称加密：</w:t>
+      </w:r>
+    </w:p>
+    <w:p>
+      <w:pPr>
+        <w:pStyle w:val="HTML"/>
+        <w:shd w:val="clear" w:color="auto" w:fill="FFFFFF"/>
+        <w:jc w:val="both"/>
+        <w:rPr>
+          <w:rFonts w:asciiTheme="minorHAnsi" w:eastAsiaTheme="minorEastAsia" w:hAnsiTheme="minorHAnsi" w:cstheme="minorBidi"/>
+          <w:kern w:val="2"/>
+        </w:rPr>
+      </w:pPr>
+      <w:r>
+        <w:rPr>
+          <w:rFonts w:asciiTheme="minorHAnsi" w:eastAsiaTheme="minorEastAsia" w:hAnsiTheme="minorHAnsi" w:cstheme="minorBidi" w:hint="eastAsia"/>
+          <w:kern w:val="2"/>
+        </w:rPr>
+        <w:t xml:space="preserve"> </w:t>
+      </w:r>
+      <w:r>
+        <w:rPr>
+          <w:rFonts w:asciiTheme="minorHAnsi" w:eastAsiaTheme="minorEastAsia" w:hAnsiTheme="minorHAnsi" w:cstheme="minorBidi"/>
+          <w:kern w:val="2"/>
+        </w:rPr>
+        <w:t xml:space="preserve">   </w:t>
+      </w:r>
+      <w:r>
+        <w:rPr>
+          <w:rFonts w:asciiTheme="minorHAnsi" w:eastAsiaTheme="minorEastAsia" w:hAnsiTheme="minorHAnsi" w:cstheme="minorBidi" w:hint="eastAsia"/>
+          <w:kern w:val="2"/>
+        </w:rPr>
+        <w:t>我们讨论过了哈希，可以告诉我们信息是否被修改。我们也讲了公</w:t>
+      </w:r>
+      <w:proofErr w:type="gramStart"/>
+      <w:r>
+        <w:rPr>
+          <w:rFonts w:asciiTheme="minorHAnsi" w:eastAsiaTheme="minorEastAsia" w:hAnsiTheme="minorHAnsi" w:cstheme="minorBidi" w:hint="eastAsia"/>
+          <w:kern w:val="2"/>
+        </w:rPr>
+        <w:t>钥</w:t>
+      </w:r>
+      <w:proofErr w:type="gramEnd"/>
+      <w:r>
+        <w:rPr>
+          <w:rFonts w:asciiTheme="minorHAnsi" w:eastAsiaTheme="minorEastAsia" w:hAnsiTheme="minorHAnsi" w:cstheme="minorBidi" w:hint="eastAsia"/>
+          <w:kern w:val="2"/>
+        </w:rPr>
+        <w:t>加密：非对称加密的一种，加密过的信息只能被特定的人看，或加密过的信息只能来这特定的人。</w:t>
+      </w:r>
+      <w:r>
+        <w:rPr>
+          <w:rFonts w:asciiTheme="minorHAnsi" w:eastAsiaTheme="minorEastAsia" w:hAnsiTheme="minorHAnsi" w:cstheme="minorBidi" w:hint="eastAsia"/>
+          <w:kern w:val="2"/>
+        </w:rPr>
+        <w:t>数字签名把二者结合起来。</w:t>
+      </w:r>
+      <w:r>
+        <w:rPr>
+          <w:rFonts w:asciiTheme="minorHAnsi" w:eastAsiaTheme="minorEastAsia" w:hAnsiTheme="minorHAnsi" w:cstheme="minorBidi" w:hint="eastAsia"/>
+          <w:kern w:val="2"/>
+        </w:rPr>
+        <w:t>但是</w:t>
+      </w:r>
+      <w:proofErr w:type="spellStart"/>
+      <w:r>
+        <w:rPr>
+          <w:rFonts w:asciiTheme="minorHAnsi" w:eastAsiaTheme="minorEastAsia" w:hAnsiTheme="minorHAnsi" w:cstheme="minorBidi" w:hint="eastAsia"/>
+          <w:kern w:val="2"/>
+        </w:rPr>
+        <w:t>OpenPGP</w:t>
+      </w:r>
+      <w:proofErr w:type="spellEnd"/>
+      <w:r>
+        <w:rPr>
+          <w:rFonts w:asciiTheme="minorHAnsi" w:eastAsiaTheme="minorEastAsia" w:hAnsiTheme="minorHAnsi" w:cstheme="minorBidi" w:hint="eastAsia"/>
+          <w:kern w:val="2"/>
+        </w:rPr>
+        <w:t>又更进一步。</w:t>
+      </w:r>
+      <w:r>
+        <w:rPr>
+          <w:rFonts w:asciiTheme="minorHAnsi" w:eastAsiaTheme="minorEastAsia" w:hAnsiTheme="minorHAnsi" w:cstheme="minorBidi" w:hint="eastAsia"/>
+          <w:kern w:val="2"/>
+        </w:rPr>
+        <w:t>把发件人的私</w:t>
+      </w:r>
+      <w:proofErr w:type="gramStart"/>
+      <w:r>
+        <w:rPr>
+          <w:rFonts w:asciiTheme="minorHAnsi" w:eastAsiaTheme="minorEastAsia" w:hAnsiTheme="minorHAnsi" w:cstheme="minorBidi" w:hint="eastAsia"/>
+          <w:kern w:val="2"/>
+        </w:rPr>
+        <w:t>钥</w:t>
+      </w:r>
+      <w:proofErr w:type="gramEnd"/>
+      <w:r>
+        <w:rPr>
+          <w:rFonts w:asciiTheme="minorHAnsi" w:eastAsiaTheme="minorEastAsia" w:hAnsiTheme="minorHAnsi" w:cstheme="minorBidi" w:hint="eastAsia"/>
+          <w:kern w:val="2"/>
+        </w:rPr>
+        <w:t>和</w:t>
+      </w:r>
+      <w:r>
+        <w:rPr>
+          <w:rFonts w:asciiTheme="minorHAnsi" w:eastAsiaTheme="minorEastAsia" w:hAnsiTheme="minorHAnsi" w:cstheme="minorBidi" w:hint="eastAsia"/>
+          <w:kern w:val="2"/>
+        </w:rPr>
+        <w:t>收件人的公钥一起用，那么</w:t>
+      </w:r>
+      <w:proofErr w:type="spellStart"/>
+      <w:r>
+        <w:rPr>
+          <w:rFonts w:asciiTheme="minorHAnsi" w:eastAsiaTheme="minorEastAsia" w:hAnsiTheme="minorHAnsi" w:cstheme="minorBidi" w:hint="eastAsia"/>
+          <w:kern w:val="2"/>
+        </w:rPr>
+        <w:t>OpenPGP</w:t>
+      </w:r>
+      <w:proofErr w:type="spellEnd"/>
+      <w:r>
+        <w:rPr>
+          <w:rFonts w:asciiTheme="minorHAnsi" w:eastAsiaTheme="minorEastAsia" w:hAnsiTheme="minorHAnsi" w:cstheme="minorBidi" w:hint="eastAsia"/>
+          <w:kern w:val="2"/>
+        </w:rPr>
+        <w:t>的信息被特定的人读，并且只能来自特定的发件人。</w:t>
+      </w:r>
+      <w:r>
+        <w:rPr>
+          <w:rFonts w:asciiTheme="minorHAnsi" w:eastAsiaTheme="minorEastAsia" w:hAnsiTheme="minorHAnsi" w:cstheme="minorBidi" w:hint="eastAsia"/>
+          <w:kern w:val="2"/>
+        </w:rPr>
+        <w:t>下面图1表达了这个思想。</w:t>
+      </w:r>
+    </w:p>
+    <w:p>
+      <w:pPr>
+        <w:pStyle w:val="HTML"/>
+        <w:shd w:val="clear" w:color="auto" w:fill="FFFFFF"/>
+        <w:ind w:firstLineChars="200" w:firstLine="480"/>
+        <w:jc w:val="both"/>
+        <w:rPr>
+          <w:rFonts w:asciiTheme="minorHAnsi" w:eastAsiaTheme="minorEastAsia" w:hAnsiTheme="minorHAnsi" w:cstheme="minorBidi"/>
+          <w:kern w:val="2"/>
+        </w:rPr>
+      </w:pPr>
+    </w:p>
+    <w:p>
+      <w:pPr>
+        <w:pStyle w:val="HTML"/>
+        <w:shd w:val="clear" w:color="auto" w:fill="FFFFFF"/>
+        <w:ind w:firstLine="480"/>
+        <w:jc w:val="both"/>
+        <w:rPr>
+          <w:rFonts w:asciiTheme="minorHAnsi" w:eastAsiaTheme="minorEastAsia" w:hAnsiTheme="minorHAnsi" w:cstheme="minorBidi"/>
+          <w:kern w:val="2"/>
+        </w:rPr>
+      </w:pPr>
     </w:p>
     <w:p>
       <w:pPr>
@@ -11356,11 +12383,100 @@
       </w:rPr>
     </w:lvl>
   </w:abstractNum>
+  <w:abstractNum w:abstractNumId="2" w15:restartNumberingAfterBreak="0">
+    <w:nsid w:val="49F912FB"/>
+    <w:multiLevelType w:val="hybridMultilevel"/>
+    <w:tmpl w:val="B39CFF18"/>
+    <w:lvl w:ilvl="0" w:tplc="0409000F">
+      <w:start w:val="1"/>
+      <w:numFmt w:val="decimal"/>
+      <w:lvlText w:val="%1."/>
+      <w:lvlJc w:val="left"/>
+      <w:pPr>
+        <w:ind w:left="900" w:hanging="420"/>
+      </w:pPr>
+    </w:lvl>
+    <w:lvl w:ilvl="1" w:tplc="04090019" w:tentative="1">
+      <w:start w:val="1"/>
+      <w:numFmt w:val="lowerLetter"/>
+      <w:lvlText w:val="%2)"/>
+      <w:lvlJc w:val="left"/>
+      <w:pPr>
+        <w:ind w:left="1320" w:hanging="420"/>
+      </w:pPr>
+    </w:lvl>
+    <w:lvl w:ilvl="2" w:tplc="0409001B" w:tentative="1">
+      <w:start w:val="1"/>
+      <w:numFmt w:val="lowerRoman"/>
+      <w:lvlText w:val="%3."/>
+      <w:lvlJc w:val="right"/>
+      <w:pPr>
+        <w:ind w:left="1740" w:hanging="420"/>
+      </w:pPr>
+    </w:lvl>
+    <w:lvl w:ilvl="3" w:tplc="0409000F" w:tentative="1">
+      <w:start w:val="1"/>
+      <w:numFmt w:val="decimal"/>
+      <w:lvlText w:val="%4."/>
+      <w:lvlJc w:val="left"/>
+      <w:pPr>
+        <w:ind w:left="2160" w:hanging="420"/>
+      </w:pPr>
+    </w:lvl>
+    <w:lvl w:ilvl="4" w:tplc="04090019" w:tentative="1">
+      <w:start w:val="1"/>
+      <w:numFmt w:val="lowerLetter"/>
+      <w:lvlText w:val="%5)"/>
+      <w:lvlJc w:val="left"/>
+      <w:pPr>
+        <w:ind w:left="2580" w:hanging="420"/>
+      </w:pPr>
+    </w:lvl>
+    <w:lvl w:ilvl="5" w:tplc="0409001B" w:tentative="1">
+      <w:start w:val="1"/>
+      <w:numFmt w:val="lowerRoman"/>
+      <w:lvlText w:val="%6."/>
+      <w:lvlJc w:val="right"/>
+      <w:pPr>
+        <w:ind w:left="3000" w:hanging="420"/>
+      </w:pPr>
+    </w:lvl>
+    <w:lvl w:ilvl="6" w:tplc="0409000F" w:tentative="1">
+      <w:start w:val="1"/>
+      <w:numFmt w:val="decimal"/>
+      <w:lvlText w:val="%7."/>
+      <w:lvlJc w:val="left"/>
+      <w:pPr>
+        <w:ind w:left="3420" w:hanging="420"/>
+      </w:pPr>
+    </w:lvl>
+    <w:lvl w:ilvl="7" w:tplc="04090019" w:tentative="1">
+      <w:start w:val="1"/>
+      <w:numFmt w:val="lowerLetter"/>
+      <w:lvlText w:val="%8)"/>
+      <w:lvlJc w:val="left"/>
+      <w:pPr>
+        <w:ind w:left="3840" w:hanging="420"/>
+      </w:pPr>
+    </w:lvl>
+    <w:lvl w:ilvl="8" w:tplc="0409001B" w:tentative="1">
+      <w:start w:val="1"/>
+      <w:numFmt w:val="lowerRoman"/>
+      <w:lvlText w:val="%9."/>
+      <w:lvlJc w:val="right"/>
+      <w:pPr>
+        <w:ind w:left="4260" w:hanging="420"/>
+      </w:pPr>
+    </w:lvl>
+  </w:abstractNum>
   <w:num w:numId="1">
     <w:abstractNumId w:val="1"/>
   </w:num>
   <w:num w:numId="2">
     <w:abstractNumId w:val="0"/>
+  </w:num>
+  <w:num w:numId="3">
+    <w:abstractNumId w:val="2"/>
   </w:num>
 </w:numbering>
 </file>
@@ -12364,7 +13480,7 @@
 </file>
 
 <file path=customXml/itemProps1.xml><?xml version="1.0" encoding="utf-8"?>
-<ds:datastoreItem xmlns:ds="http://schemas.openxmlformats.org/officeDocument/2006/customXml" ds:itemID="{361C6BA5-8D14-4192-B5BB-7577EAB38568}">
+<ds:datastoreItem xmlns:ds="http://schemas.openxmlformats.org/officeDocument/2006/customXml" ds:itemID="{3817F575-160F-4290-800B-7D4866D3C4C3}">
   <ds:schemaRefs>
     <ds:schemaRef ds:uri="http://schemas.openxmlformats.org/officeDocument/2006/bibliography"/>
   </ds:schemaRefs>

</xml_diff>